<commit_message>
Updated CV and Fixed main-header-projects
</commit_message>
<xml_diff>
--- a/wwwroot/files/Hampus Hellring_CV.docx
+++ b/wwwroot/files/Hampus Hellring_CV.docx
@@ -15,20 +15,18 @@
     <w:tbl>
       <w:tblPr>
         <w:tblStyle w:val="Table1"/>
-        <w:tblW w:w="10452.0" w:type="dxa"/>
+        <w:tblW w:w="9735.0" w:type="dxa"/>
         <w:jc w:val="left"/>
         <w:tblLayout w:type="fixed"/>
         <w:tblLook w:val="0600"/>
       </w:tblPr>
       <w:tblGrid>
-        <w:gridCol w:w="6317"/>
-        <w:gridCol w:w="222"/>
-        <w:gridCol w:w="3913"/>
+        <w:gridCol w:w="5820"/>
+        <w:gridCol w:w="3915"/>
         <w:tblGridChange w:id="0">
           <w:tblGrid>
-            <w:gridCol w:w="6317"/>
-            <w:gridCol w:w="222"/>
-            <w:gridCol w:w="3913"/>
+            <w:gridCol w:w="5820"/>
+            <w:gridCol w:w="3915"/>
           </w:tblGrid>
         </w:tblGridChange>
       </w:tblGrid>
@@ -49,32 +47,18 @@
               <w:rPr>
                 <w:rtl w:val="0"/>
               </w:rPr>
+            </w:r>
+          </w:p>
+          <w:p>
+            <w:pPr>
+              <w:pStyle w:val="Title"/>
+              <w:rPr/>
+            </w:pPr>
+            <w:r>
+              <w:rPr>
+                <w:rtl w:val="0"/>
+              </w:rPr>
               <w:t xml:space="preserve">Hampus Hellring</w:t>
-            </w:r>
-          </w:p>
-          <w:p>
-            <w:pPr>
-              <w:pStyle w:val="Subtitle"/>
-              <w:ind w:firstLine="0"/>
-              <w:rPr/>
-            </w:pPr>
-            <w:r>
-              <w:rPr>
-                <w:rtl w:val="0"/>
-              </w:rPr>
-            </w:r>
-          </w:p>
-        </w:tc>
-        <w:tc>
-          <w:tcPr/>
-          <w:p>
-            <w:pPr>
-              <w:rPr/>
-            </w:pPr>
-            <w:r>
-              <w:rPr>
-                <w:rtl w:val="0"/>
-              </w:rPr>
             </w:r>
           </w:p>
         </w:tc>
@@ -129,7 +113,7 @@
                 <w:vertAlign w:val="baseline"/>
                 <w:rtl w:val="0"/>
               </w:rPr>
-              <w:t xml:space="preserve">Mitt mål är att jobba med AI, och på de sättet hjälpa samhället framåt. Eftersom jag har praktiserat i 3 månader nu så har jag fått en förståelse för hur arbetet kring AI kan gå till och jag tycker det är en rolig utmaning.</w:t>
+              <w:t xml:space="preserve">Mitt mål är att jobba med AI, och på det sättet hjälpa samhället framåt. Eftersom jag har praktiserat i 3 månader nu så har jag fått en förståelse för hur arbetet kring AI kan gå till och jag tycker det är en rolig utmaning.</w:t>
             </w:r>
           </w:p>
         </w:tc>
@@ -201,12 +185,12 @@
                     <wp:inline distB="0" distT="0" distL="0" distR="0">
                       <wp:extent cx="0" cy="63500"/>
                       <wp:effectExtent b="0" l="0" r="0" t="0"/>
-                      <wp:docPr id="1400197400" name="image5.png"/>
+                      <wp:docPr id="1400197400" name="image6.png"/>
                       <a:graphic>
                         <a:graphicData uri="http://schemas.openxmlformats.org/drawingml/2006/picture">
                           <pic:pic>
                             <pic:nvPicPr>
-                              <pic:cNvPr id="0" name="image5.png"/>
+                              <pic:cNvPr id="0" name="image6.png"/>
                               <pic:cNvPicPr preferRelativeResize="0"/>
                             </pic:nvPicPr>
                             <pic:blipFill>
@@ -241,25 +225,6 @@
         </w:tc>
         <w:tc>
           <w:tcPr>
-            <w:shd w:fill="auto" w:val="clear"/>
-          </w:tcPr>
-          <w:p>
-            <w:pPr>
-              <w:spacing w:line="240" w:lineRule="auto"/>
-              <w:rPr>
-                <w:sz w:val="8"/>
-                <w:szCs w:val="8"/>
-              </w:rPr>
-            </w:pPr>
-            <w:r>
-              <w:rPr>
-                <w:rtl w:val="0"/>
-              </w:rPr>
-            </w:r>
-          </w:p>
-        </w:tc>
-        <w:tc>
-          <w:tcPr>
             <w:vMerge w:val="continue"/>
             <w:vAlign w:val="bottom"/>
           </w:tcPr>
@@ -296,19 +261,49 @@
       <w:tr>
         <w:trPr>
           <w:cantSplit w:val="0"/>
-          <w:trHeight w:val="2592" w:hRule="atLeast"/>
           <w:tblHeader w:val="0"/>
         </w:trPr>
         <w:tc>
           <w:tcPr/>
           <w:p>
             <w:pPr>
+              <w:pStyle w:val="Heading1"/>
               <w:rPr/>
             </w:pPr>
             <w:r>
               <w:rPr>
                 <w:rtl w:val="0"/>
               </w:rPr>
+            </w:r>
+          </w:p>
+          <w:p>
+            <w:pPr>
+              <w:pStyle w:val="Heading1"/>
+              <w:rPr/>
+            </w:pPr>
+            <w:r>
+              <w:rPr>
+                <w:rtl w:val="0"/>
+              </w:rPr>
+            </w:r>
+          </w:p>
+          <w:p>
+            <w:pPr>
+              <w:pStyle w:val="Heading1"/>
+              <w:rPr/>
+            </w:pPr>
+            <w:r>
+              <w:rPr>
+                <w:color w:val="000000"/>
+                <w:rtl w:val="0"/>
+              </w:rPr>
+              <w:t xml:space="preserve">Arbetslivserfarenhet</w:t>
+            </w:r>
+            <w:r>
+              <w:rPr>
+                <w:rtl w:val="0"/>
+              </w:rPr>
+              <w:t xml:space="preserve"> </w:t>
             </w:r>
           </w:p>
         </w:tc>
@@ -316,60 +311,18 @@
           <w:tcPr/>
           <w:p>
             <w:pPr>
-              <w:rPr/>
-            </w:pPr>
-            <w:r>
-              <w:rPr>
-                <w:rtl w:val="0"/>
-              </w:rPr>
-            </w:r>
-          </w:p>
-        </w:tc>
-        <w:tc>
-          <w:tcPr/>
-          <w:p>
-            <w:pPr>
-              <w:rPr/>
-            </w:pPr>
-            <w:r>
-              <w:rPr>
-                <w:rtl w:val="0"/>
-              </w:rPr>
-            </w:r>
-          </w:p>
-        </w:tc>
-      </w:tr>
-      <w:tr>
-        <w:trPr>
-          <w:cantSplit w:val="0"/>
-          <w:tblHeader w:val="0"/>
-        </w:trPr>
-        <w:tc>
-          <w:tcPr/>
-          <w:p>
-            <w:pPr>
               <w:pStyle w:val="Heading1"/>
               <w:rPr/>
             </w:pPr>
             <w:r>
               <w:rPr>
-                <w:color w:val="000000"/>
-                <w:rtl w:val="0"/>
-              </w:rPr>
-              <w:t xml:space="preserve">Arbetslivserfarenhet</w:t>
-            </w:r>
-            <w:r>
-              <w:rPr>
-                <w:rtl w:val="0"/>
-              </w:rPr>
-              <w:t xml:space="preserve"> </w:t>
-            </w:r>
-          </w:p>
-        </w:tc>
-        <w:tc>
-          <w:tcPr/>
-          <w:p>
-            <w:pPr>
+                <w:rtl w:val="0"/>
+              </w:rPr>
+            </w:r>
+          </w:p>
+          <w:p>
+            <w:pPr>
+              <w:pStyle w:val="Heading1"/>
               <w:rPr/>
             </w:pPr>
             <w:r>
@@ -378,9 +331,6 @@
               </w:rPr>
             </w:r>
           </w:p>
-        </w:tc>
-        <w:tc>
-          <w:tcPr/>
           <w:p>
             <w:pPr>
               <w:pStyle w:val="Heading1"/>
@@ -462,12 +412,12 @@
                     <wp:inline distB="0" distT="0" distL="0" distR="0">
                       <wp:extent cx="0" cy="31750"/>
                       <wp:effectExtent b="0" l="0" r="0" t="0"/>
-                      <wp:docPr id="1400197399" name="image4.png"/>
+                      <wp:docPr id="1400197399" name="image5.png"/>
                       <a:graphic>
                         <a:graphicData uri="http://schemas.openxmlformats.org/drawingml/2006/picture">
                           <pic:pic>
                             <pic:nvPicPr>
-                              <pic:cNvPr id="0" name="image4.png"/>
+                              <pic:cNvPr id="0" name="image5.png"/>
                               <pic:cNvPicPr preferRelativeResize="0"/>
                             </pic:nvPicPr>
                             <pic:blipFill>
@@ -508,21 +458,16 @@
             <w:pPr>
               <w:spacing w:line="240" w:lineRule="auto"/>
               <w:rPr>
-                <w:sz w:val="8"/>
-                <w:szCs w:val="8"/>
-              </w:rPr>
-            </w:pPr>
-            <w:r>
-              <w:rPr>
-                <w:rtl w:val="0"/>
-              </w:rPr>
-            </w:r>
-          </w:p>
-        </w:tc>
-        <w:tc>
-          <w:tcPr>
-            <w:shd w:fill="auto" w:val="clear"/>
-          </w:tcPr>
+                <w:sz w:val="10"/>
+                <w:szCs w:val="10"/>
+              </w:rPr>
+            </w:pPr>
+            <w:r>
+              <w:rPr>
+                <w:rtl w:val="0"/>
+              </w:rPr>
+            </w:r>
+          </w:p>
           <w:p>
             <w:pPr>
               <w:spacing w:line="240" w:lineRule="auto"/>
@@ -580,12 +525,12 @@
                     <wp:inline distB="0" distT="0" distL="0" distR="0">
                       <wp:extent cx="0" cy="31750"/>
                       <wp:effectExtent b="0" l="0" r="0" t="0"/>
-                      <wp:docPr id="1400197402" name="image7.png"/>
+                      <wp:docPr id="1400197402" name="image8.png"/>
                       <a:graphic>
                         <a:graphicData uri="http://schemas.openxmlformats.org/drawingml/2006/picture">
                           <pic:pic>
                             <pic:nvPicPr>
-                              <pic:cNvPr id="0" name="image7.png"/>
+                              <pic:cNvPr id="0" name="image8.png"/>
                               <pic:cNvPicPr preferRelativeResize="0"/>
                             </pic:nvPicPr>
                             <pic:blipFill>
@@ -643,7 +588,7 @@
                 <w:between w:space="0" w:sz="0" w:val="nil"/>
               </w:pBdr>
               <w:shd w:fill="auto" w:val="clear"/>
-              <w:spacing w:after="0" w:before="240" w:line="240" w:lineRule="auto"/>
+              <w:spacing w:after="200" w:before="240" w:line="240" w:lineRule="auto"/>
               <w:ind w:left="0" w:right="0" w:firstLine="0"/>
               <w:jc w:val="left"/>
               <w:rPr>
@@ -692,7 +637,7 @@
                 <w:between w:space="0" w:sz="0" w:val="nil"/>
               </w:pBdr>
               <w:shd w:fill="auto" w:val="clear"/>
-              <w:spacing w:after="0" w:before="0" w:line="240" w:lineRule="auto"/>
+              <w:spacing w:after="200" w:before="0" w:line="240" w:lineRule="auto"/>
               <w:ind w:left="0" w:right="0" w:firstLine="0"/>
               <w:jc w:val="left"/>
               <w:rPr>
@@ -901,7 +846,7 @@
                 <w:between w:space="0" w:sz="0" w:val="nil"/>
               </w:pBdr>
               <w:shd w:fill="auto" w:val="clear"/>
-              <w:spacing w:after="0" w:before="240" w:line="240" w:lineRule="auto"/>
+              <w:spacing w:after="200" w:before="240" w:line="240" w:lineRule="auto"/>
               <w:ind w:left="0" w:right="0" w:firstLine="0"/>
               <w:jc w:val="left"/>
               <w:rPr>
@@ -933,7 +878,32 @@
                 <w:vertAlign w:val="baseline"/>
                 <w:rtl w:val="0"/>
               </w:rPr>
-              <w:t xml:space="preserve">      2019 - 2023 </w:t>
+              <w:t xml:space="preserve">      2019 - </w:t>
+            </w:r>
+            <w:r>
+              <w:rPr>
+                <w:sz w:val="22"/>
+                <w:szCs w:val="22"/>
+                <w:rtl w:val="0"/>
+              </w:rPr>
+              <w:t xml:space="preserve">Nuvarande</w:t>
+            </w:r>
+            <w:r>
+              <w:rPr>
+                <w:rFonts w:ascii="Arial" w:cs="Arial" w:eastAsia="Arial" w:hAnsi="Arial"/>
+                <w:b w:val="0"/>
+                <w:i w:val="0"/>
+                <w:smallCaps w:val="0"/>
+                <w:strike w:val="0"/>
+                <w:color w:val="000000"/>
+                <w:sz w:val="22"/>
+                <w:szCs w:val="22"/>
+                <w:u w:val="none"/>
+                <w:shd w:fill="auto" w:val="clear"/>
+                <w:vertAlign w:val="baseline"/>
+                <w:rtl w:val="0"/>
+              </w:rPr>
+              <w:t xml:space="preserve"> </w:t>
             </w:r>
           </w:p>
           <w:p>
@@ -1023,7 +993,18 @@
                 <w:vertAlign w:val="baseline"/>
                 <w:rtl w:val="0"/>
               </w:rPr>
-              <w:t xml:space="preserve">Arbetade i skivningen inom påläggsindustrin.</w:t>
+              <w:t xml:space="preserve">Arbetade i skivningen inom </w:t>
+            </w:r>
+            <w:r>
+              <w:rPr>
+                <w:rtl w:val="0"/>
+              </w:rPr>
+              <w:t xml:space="preserve">påläggs industrin.</w:t>
+            </w:r>
+            <w:r>
+              <w:rPr>
+                <w:rtl w:val="0"/>
+              </w:rPr>
             </w:r>
           </w:p>
           <w:p>
@@ -1402,20 +1383,14 @@
             </w:pPr>
             <w:r>
               <w:rPr>
-                <w:rFonts w:ascii="Arial" w:cs="Arial" w:eastAsia="Arial" w:hAnsi="Arial"/>
-                <w:b w:val="0"/>
-                <w:i w:val="0"/>
-                <w:smallCaps w:val="0"/>
-                <w:strike w:val="0"/>
-                <w:color w:val="000000"/>
-                <w:sz w:val="18"/>
-                <w:szCs w:val="18"/>
-                <w:u w:val="none"/>
-                <w:shd w:fill="auto" w:val="clear"/>
-                <w:vertAlign w:val="baseline"/>
-                <w:rtl w:val="0"/>
-              </w:rPr>
-              <w:t xml:space="preserve">AgilUtveckling</w:t>
+                <w:rtl w:val="0"/>
+              </w:rPr>
+              <w:t xml:space="preserve">Agil Utveckling</w:t>
+            </w:r>
+            <w:r>
+              <w:rPr>
+                <w:rtl w:val="0"/>
+              </w:rPr>
             </w:r>
           </w:p>
           <w:p>
@@ -1683,24 +1658,6 @@
               <w:t xml:space="preserve">HTML 5</w:t>
             </w:r>
           </w:p>
-        </w:tc>
-        <w:tc>
-          <w:tcPr>
-            <w:vMerge w:val="restart"/>
-          </w:tcPr>
-          <w:p>
-            <w:pPr>
-              <w:rPr/>
-            </w:pPr>
-            <w:r>
-              <w:rPr>
-                <w:rtl w:val="0"/>
-              </w:rPr>
-            </w:r>
-          </w:p>
-        </w:tc>
-        <w:tc>
-          <w:tcPr/>
           <w:p>
             <w:pPr>
               <w:keepNext w:val="0"/>
@@ -1715,48 +1672,11 @@
                 <w:between w:space="0" w:sz="0" w:val="nil"/>
               </w:pBdr>
               <w:shd w:fill="auto" w:val="clear"/>
-              <w:spacing w:after="0" w:before="240" w:line="240" w:lineRule="auto"/>
-              <w:ind w:left="0" w:right="0" w:firstLine="0"/>
+              <w:spacing w:after="0" w:before="0" w:line="312" w:lineRule="auto"/>
+              <w:ind w:right="720"/>
               <w:jc w:val="left"/>
-              <w:rPr>
-                <w:rFonts w:ascii="Arial" w:cs="Arial" w:eastAsia="Arial" w:hAnsi="Arial"/>
-                <w:b w:val="0"/>
-                <w:i w:val="0"/>
-                <w:smallCaps w:val="0"/>
-                <w:strike w:val="0"/>
-                <w:color w:val="000000"/>
-                <w:sz w:val="22"/>
-                <w:szCs w:val="22"/>
-                <w:u w:val="none"/>
-                <w:shd w:fill="auto" w:val="clear"/>
-                <w:vertAlign w:val="baseline"/>
-              </w:rPr>
-            </w:pPr>
-            <w:r>
-              <w:rPr>
-                <w:rFonts w:ascii="Arial" w:cs="Arial" w:eastAsia="Arial" w:hAnsi="Arial"/>
-                <w:b w:val="0"/>
-                <w:i w:val="0"/>
-                <w:smallCaps w:val="0"/>
-                <w:strike w:val="0"/>
-                <w:color w:val="000000"/>
-                <w:sz w:val="22"/>
-                <w:szCs w:val="22"/>
-                <w:u w:val="none"/>
-                <w:shd w:fill="auto" w:val="clear"/>
-                <w:vertAlign w:val="baseline"/>
-                <w:rtl w:val="0"/>
-              </w:rPr>
-              <w:t xml:space="preserve">2023/06 - </w:t>
-            </w:r>
-            <w:r>
-              <w:rPr>
-                <w:sz w:val="22"/>
-                <w:szCs w:val="22"/>
-                <w:rtl w:val="0"/>
-              </w:rPr>
-              <w:t xml:space="preserve">2024/12</w:t>
-            </w:r>
+              <w:rPr/>
+            </w:pPr>
             <w:r>
               <w:rPr>
                 <w:rtl w:val="0"/>
@@ -1777,12 +1697,120 @@
                 <w:between w:space="0" w:sz="0" w:val="nil"/>
               </w:pBdr>
               <w:shd w:fill="auto" w:val="clear"/>
-              <w:spacing w:after="0" w:before="0" w:line="240" w:lineRule="auto"/>
+              <w:spacing w:after="0" w:before="0" w:line="312" w:lineRule="auto"/>
+              <w:ind w:right="720"/>
+              <w:jc w:val="left"/>
+              <w:rPr>
+                <w:b w:val="1"/>
+                <w:sz w:val="32"/>
+                <w:szCs w:val="32"/>
+              </w:rPr>
+            </w:pPr>
+            <w:r>
+              <w:rPr>
+                <w:b w:val="1"/>
+                <w:sz w:val="32"/>
+                <w:szCs w:val="32"/>
+                <w:rtl w:val="0"/>
+              </w:rPr>
+              <w:t xml:space="preserve">Referenser</w:t>
+            </w:r>
+          </w:p>
+          <w:p>
+            <w:pPr>
+              <w:keepNext w:val="0"/>
+              <w:keepLines w:val="0"/>
+              <w:pageBreakBefore w:val="0"/>
+              <w:widowControl w:val="0"/>
+              <w:pBdr>
+                <w:top w:space="0" w:sz="0" w:val="nil"/>
+                <w:left w:space="0" w:sz="0" w:val="nil"/>
+                <w:bottom w:space="0" w:sz="0" w:val="nil"/>
+                <w:right w:space="0" w:sz="0" w:val="nil"/>
+                <w:between w:space="0" w:sz="0" w:val="nil"/>
+              </w:pBdr>
+              <w:shd w:fill="auto" w:val="clear"/>
+              <w:spacing w:after="0" w:before="0" w:line="312" w:lineRule="auto"/>
+              <w:ind w:right="720"/>
+              <w:jc w:val="left"/>
+              <w:rPr>
+                <w:b w:val="1"/>
+                <w:sz w:val="8"/>
+                <w:szCs w:val="8"/>
+              </w:rPr>
+            </w:pPr>
+            <w:r>
+              <w:pict>
+                <v:rect style="width:0.0pt;height:1.5pt" o:hr="t" o:hrstd="t" o:hralign="center" fillcolor="#A0A0A0" stroked="f"/>
+              </w:pict>
+            </w:r>
+            <w:r>
+              <w:rPr>
+                <w:rtl w:val="0"/>
+              </w:rPr>
+            </w:r>
+          </w:p>
+          <w:p>
+            <w:pPr>
+              <w:keepNext w:val="0"/>
+              <w:keepLines w:val="0"/>
+              <w:pageBreakBefore w:val="0"/>
+              <w:widowControl w:val="0"/>
+              <w:pBdr>
+                <w:top w:space="0" w:sz="0" w:val="nil"/>
+                <w:left w:space="0" w:sz="0" w:val="nil"/>
+                <w:bottom w:space="0" w:sz="0" w:val="nil"/>
+                <w:right w:space="0" w:sz="0" w:val="nil"/>
+                <w:between w:space="0" w:sz="0" w:val="nil"/>
+              </w:pBdr>
+              <w:shd w:fill="auto" w:val="clear"/>
+              <w:spacing w:after="0" w:before="200" w:line="312" w:lineRule="auto"/>
+              <w:ind w:right="720"/>
+              <w:jc w:val="left"/>
+              <w:rPr/>
+            </w:pPr>
+            <w:r>
+              <w:rPr>
+                <w:b w:val="1"/>
+                <w:rtl w:val="0"/>
+              </w:rPr>
+              <w:t xml:space="preserve">Magnus Göransson </w:t>
+            </w:r>
+            <w:r>
+              <w:rPr>
+                <w:rtl w:val="0"/>
+              </w:rPr>
+              <w:t xml:space="preserve">QuickSearch – goransson.magnus@gmail.com</w:t>
+            </w:r>
+            <w:r>
+              <w:rPr>
+                <w:rtl w:val="0"/>
+              </w:rPr>
+            </w:r>
+          </w:p>
+        </w:tc>
+        <w:tc>
+          <w:tcPr/>
+          <w:p>
+            <w:pPr>
+              <w:keepNext w:val="0"/>
+              <w:keepLines w:val="0"/>
+              <w:pageBreakBefore w:val="0"/>
+              <w:widowControl w:val="0"/>
+              <w:pBdr>
+                <w:top w:space="0" w:sz="0" w:val="nil"/>
+                <w:left w:space="0" w:sz="0" w:val="nil"/>
+                <w:bottom w:space="0" w:sz="0" w:val="nil"/>
+                <w:right w:space="0" w:sz="0" w:val="nil"/>
+                <w:between w:space="0" w:sz="0" w:val="nil"/>
+              </w:pBdr>
+              <w:shd w:fill="auto" w:val="clear"/>
+              <w:spacing w:after="0" w:before="240" w:line="276" w:lineRule="auto"/>
               <w:ind w:left="0" w:right="0" w:firstLine="0"/>
               <w:jc w:val="left"/>
               <w:rPr>
                 <w:rFonts w:ascii="Arial" w:cs="Arial" w:eastAsia="Arial" w:hAnsi="Arial"/>
-                <w:b w:val="1"/>
+                <w:b w:val="0"/>
                 <w:i w:val="0"/>
                 <w:smallCaps w:val="0"/>
                 <w:strike w:val="0"/>
@@ -1797,7 +1825,7 @@
             <w:r>
               <w:rPr>
                 <w:rFonts w:ascii="Arial" w:cs="Arial" w:eastAsia="Arial" w:hAnsi="Arial"/>
-                <w:b w:val="1"/>
+                <w:b w:val="0"/>
                 <w:i w:val="0"/>
                 <w:smallCaps w:val="0"/>
                 <w:strike w:val="0"/>
@@ -1809,12 +1837,82 @@
                 <w:vertAlign w:val="baseline"/>
                 <w:rtl w:val="0"/>
               </w:rPr>
+              <w:t xml:space="preserve">2023/06 - </w:t>
+            </w:r>
+            <w:r>
+              <w:rPr>
+                <w:sz w:val="22"/>
+                <w:szCs w:val="22"/>
+                <w:rtl w:val="0"/>
+              </w:rPr>
+              <w:t xml:space="preserve">2024/12</w:t>
+            </w:r>
+            <w:r>
+              <w:rPr>
+                <w:rtl w:val="0"/>
+              </w:rPr>
+            </w:r>
+          </w:p>
+          <w:p>
+            <w:pPr>
+              <w:keepNext w:val="0"/>
+              <w:keepLines w:val="0"/>
+              <w:pageBreakBefore w:val="0"/>
+              <w:widowControl w:val="0"/>
+              <w:pBdr>
+                <w:top w:space="0" w:sz="0" w:val="nil"/>
+                <w:left w:space="0" w:sz="0" w:val="nil"/>
+                <w:bottom w:space="0" w:sz="0" w:val="nil"/>
+                <w:right w:space="0" w:sz="0" w:val="nil"/>
+                <w:between w:space="0" w:sz="0" w:val="nil"/>
+              </w:pBdr>
+              <w:shd w:fill="auto" w:val="clear"/>
+              <w:spacing w:after="200" w:before="200" w:line="276" w:lineRule="auto"/>
+              <w:ind w:left="0" w:right="0" w:firstLine="0"/>
+              <w:jc w:val="left"/>
+              <w:rPr>
+                <w:rFonts w:ascii="Arial" w:cs="Arial" w:eastAsia="Arial" w:hAnsi="Arial"/>
+                <w:b w:val="1"/>
+                <w:i w:val="0"/>
+                <w:smallCaps w:val="0"/>
+                <w:strike w:val="0"/>
+                <w:color w:val="000000"/>
+                <w:sz w:val="22"/>
+                <w:szCs w:val="22"/>
+                <w:u w:val="none"/>
+                <w:shd w:fill="auto" w:val="clear"/>
+                <w:vertAlign w:val="baseline"/>
+              </w:rPr>
+            </w:pPr>
+            <w:r>
+              <w:rPr>
+                <w:rFonts w:ascii="Arial" w:cs="Arial" w:eastAsia="Arial" w:hAnsi="Arial"/>
+                <w:b w:val="1"/>
+                <w:i w:val="0"/>
+                <w:smallCaps w:val="0"/>
+                <w:strike w:val="0"/>
+                <w:color w:val="000000"/>
+                <w:sz w:val="22"/>
+                <w:szCs w:val="22"/>
+                <w:u w:val="none"/>
+                <w:shd w:fill="auto" w:val="clear"/>
+                <w:vertAlign w:val="baseline"/>
+                <w:rtl w:val="0"/>
+              </w:rPr>
               <w:t xml:space="preserve">Objektorienterad programmering med AI kompetens </w:t>
             </w:r>
           </w:p>
           <w:p>
             <w:pPr>
-              <w:rPr/>
+              <w:numPr>
+                <w:ilvl w:val="0"/>
+                <w:numId w:val="5"/>
+              </w:numPr>
+              <w:spacing w:line="276" w:lineRule="auto"/>
+              <w:ind w:left="720" w:hanging="360"/>
+              <w:rPr>
+                <w:u w:val="none"/>
+              </w:rPr>
             </w:pPr>
             <w:r>
               <w:rPr>
@@ -1825,13 +1923,32 @@
           </w:p>
           <w:p>
             <w:pPr>
-              <w:rPr/>
-            </w:pPr>
-            <w:r>
-              <w:rPr>
-                <w:rtl w:val="0"/>
-              </w:rPr>
-              <w:t xml:space="preserve">Studerade både programmering och AI. Mycket praktiskt arbete vilket ger mycket kunskap.</w:t>
+              <w:numPr>
+                <w:ilvl w:val="0"/>
+                <w:numId w:val="5"/>
+              </w:numPr>
+              <w:spacing w:line="276" w:lineRule="auto"/>
+              <w:ind w:left="720" w:hanging="360"/>
+              <w:rPr>
+                <w:u w:val="none"/>
+              </w:rPr>
+            </w:pPr>
+            <w:r>
+              <w:rPr>
+                <w:rtl w:val="0"/>
+              </w:rPr>
+              <w:t xml:space="preserve">Studerade</w:t>
+            </w:r>
+            <w:r>
+              <w:rPr>
+                <w:rtl w:val="0"/>
+              </w:rPr>
+              <w:t xml:space="preserve"> både programmering och AI. Mycket praktiskt arbete vilket ger mycket kunskap.</w:t>
+            </w:r>
+            <w:r>
+              <w:rPr>
+                <w:rtl w:val="0"/>
+              </w:rPr>
             </w:r>
           </w:p>
           <w:p>
@@ -1882,6 +1999,7 @@
           </w:p>
           <w:p>
             <w:pPr>
+              <w:spacing w:after="200" w:lineRule="auto"/>
               <w:rPr/>
             </w:pPr>
             <w:r>
@@ -1953,36 +2071,6 @@
           </w:p>
         </w:tc>
         <w:tc>
-          <w:tcPr>
-            <w:vMerge w:val="continue"/>
-          </w:tcPr>
-          <w:p>
-            <w:pPr>
-              <w:keepNext w:val="0"/>
-              <w:keepLines w:val="0"/>
-              <w:pageBreakBefore w:val="0"/>
-              <w:widowControl w:val="0"/>
-              <w:pBdr>
-                <w:top w:space="0" w:sz="0" w:val="nil"/>
-                <w:left w:space="0" w:sz="0" w:val="nil"/>
-                <w:bottom w:space="0" w:sz="0" w:val="nil"/>
-                <w:right w:space="0" w:sz="0" w:val="nil"/>
-                <w:between w:space="0" w:sz="0" w:val="nil"/>
-              </w:pBdr>
-              <w:shd w:fill="auto" w:val="clear"/>
-              <w:spacing w:after="0" w:before="0" w:line="276" w:lineRule="auto"/>
-              <w:ind w:left="0" w:right="0" w:firstLine="0"/>
-              <w:jc w:val="left"/>
-              <w:rPr/>
-            </w:pPr>
-            <w:r>
-              <w:rPr>
-                <w:rtl w:val="0"/>
-              </w:rPr>
-            </w:r>
-          </w:p>
-        </w:tc>
-        <w:tc>
           <w:tcPr/>
           <w:p>
             <w:pPr>
@@ -2004,36 +2092,6 @@
           <w:trHeight w:val="115" w:hRule="atLeast"/>
           <w:tblHeader w:val="0"/>
         </w:trPr>
-        <w:tc>
-          <w:tcPr>
-            <w:vMerge w:val="continue"/>
-          </w:tcPr>
-          <w:p>
-            <w:pPr>
-              <w:keepNext w:val="0"/>
-              <w:keepLines w:val="0"/>
-              <w:pageBreakBefore w:val="0"/>
-              <w:widowControl w:val="0"/>
-              <w:pBdr>
-                <w:top w:space="0" w:sz="0" w:val="nil"/>
-                <w:left w:space="0" w:sz="0" w:val="nil"/>
-                <w:bottom w:space="0" w:sz="0" w:val="nil"/>
-                <w:right w:space="0" w:sz="0" w:val="nil"/>
-                <w:between w:space="0" w:sz="0" w:val="nil"/>
-              </w:pBdr>
-              <w:shd w:fill="auto" w:val="clear"/>
-              <w:spacing w:after="0" w:before="0" w:line="276" w:lineRule="auto"/>
-              <w:ind w:left="0" w:right="0" w:firstLine="0"/>
-              <w:jc w:val="left"/>
-              <w:rPr/>
-            </w:pPr>
-            <w:r>
-              <w:rPr>
-                <w:rtl w:val="0"/>
-              </w:rPr>
-            </w:r>
-          </w:p>
-        </w:tc>
         <w:tc>
           <w:tcPr>
             <w:vMerge w:val="continue"/>
@@ -2125,12 +2183,12 @@
                     <wp:inline distB="0" distT="0" distL="0" distR="0">
                       <wp:extent cx="0" cy="31750"/>
                       <wp:effectExtent b="0" l="0" r="0" t="0"/>
-                      <wp:docPr id="1400197401" name="image6.png"/>
+                      <wp:docPr id="1400197401" name="image7.png"/>
                       <a:graphic>
                         <a:graphicData uri="http://schemas.openxmlformats.org/drawingml/2006/picture">
                           <pic:pic>
                             <pic:nvPicPr>
-                              <pic:cNvPr id="0" name="image6.png"/>
+                              <pic:cNvPr id="0" name="image7.png"/>
                               <pic:cNvPicPr preferRelativeResize="0"/>
                             </pic:nvPicPr>
                             <pic:blipFill>
@@ -2204,39 +2262,6 @@
           </w:p>
         </w:tc>
         <w:tc>
-          <w:tcPr>
-            <w:vMerge w:val="continue"/>
-          </w:tcPr>
-          <w:p>
-            <w:pPr>
-              <w:keepNext w:val="0"/>
-              <w:keepLines w:val="0"/>
-              <w:pageBreakBefore w:val="0"/>
-              <w:widowControl w:val="0"/>
-              <w:pBdr>
-                <w:top w:space="0" w:sz="0" w:val="nil"/>
-                <w:left w:space="0" w:sz="0" w:val="nil"/>
-                <w:bottom w:space="0" w:sz="0" w:val="nil"/>
-                <w:right w:space="0" w:sz="0" w:val="nil"/>
-                <w:between w:space="0" w:sz="0" w:val="nil"/>
-              </w:pBdr>
-              <w:shd w:fill="auto" w:val="clear"/>
-              <w:spacing w:after="0" w:before="0" w:line="276" w:lineRule="auto"/>
-              <w:ind w:left="0" w:right="0" w:firstLine="0"/>
-              <w:jc w:val="left"/>
-              <w:rPr>
-                <w:sz w:val="8"/>
-                <w:szCs w:val="8"/>
-              </w:rPr>
-            </w:pPr>
-            <w:r>
-              <w:rPr>
-                <w:rtl w:val="0"/>
-              </w:rPr>
-            </w:r>
-          </w:p>
-        </w:tc>
-        <w:tc>
           <w:tcPr/>
           <w:p>
             <w:pPr>
@@ -2534,48 +2559,6 @@
           </w:p>
         </w:tc>
         <w:tc>
-          <w:tcPr>
-            <w:vMerge w:val="continue"/>
-          </w:tcPr>
-          <w:p>
-            <w:pPr>
-              <w:keepNext w:val="0"/>
-              <w:keepLines w:val="0"/>
-              <w:pageBreakBefore w:val="0"/>
-              <w:widowControl w:val="0"/>
-              <w:pBdr>
-                <w:top w:space="0" w:sz="0" w:val="nil"/>
-                <w:left w:space="0" w:sz="0" w:val="nil"/>
-                <w:bottom w:space="0" w:sz="0" w:val="nil"/>
-                <w:right w:space="0" w:sz="0" w:val="nil"/>
-                <w:between w:space="0" w:sz="0" w:val="nil"/>
-              </w:pBdr>
-              <w:shd w:fill="auto" w:val="clear"/>
-              <w:spacing w:after="0" w:before="0" w:line="276" w:lineRule="auto"/>
-              <w:ind w:left="0" w:right="0" w:firstLine="0"/>
-              <w:jc w:val="left"/>
-              <w:rPr>
-                <w:rFonts w:ascii="Arial" w:cs="Arial" w:eastAsia="Arial" w:hAnsi="Arial"/>
-                <w:b w:val="0"/>
-                <w:i w:val="0"/>
-                <w:smallCaps w:val="0"/>
-                <w:strike w:val="0"/>
-                <w:color w:val="000000"/>
-                <w:sz w:val="18"/>
-                <w:szCs w:val="18"/>
-                <w:u w:val="none"/>
-                <w:shd w:fill="auto" w:val="clear"/>
-                <w:vertAlign w:val="baseline"/>
-              </w:rPr>
-            </w:pPr>
-            <w:r>
-              <w:rPr>
-                <w:rtl w:val="0"/>
-              </w:rPr>
-            </w:r>
-          </w:p>
-        </w:tc>
-        <w:tc>
           <w:tcPr/>
           <w:p>
             <w:pPr>
@@ -2629,45 +2612,12 @@
         </w:tc>
         <w:tc>
           <w:tcPr>
-            <w:vMerge w:val="continue"/>
-          </w:tcPr>
-          <w:p>
-            <w:pPr>
-              <w:keepNext w:val="0"/>
-              <w:keepLines w:val="0"/>
-              <w:pageBreakBefore w:val="0"/>
-              <w:widowControl w:val="0"/>
-              <w:pBdr>
-                <w:top w:space="0" w:sz="0" w:val="nil"/>
-                <w:left w:space="0" w:sz="0" w:val="nil"/>
-                <w:bottom w:space="0" w:sz="0" w:val="nil"/>
-                <w:right w:space="0" w:sz="0" w:val="nil"/>
-                <w:between w:space="0" w:sz="0" w:val="nil"/>
-              </w:pBdr>
-              <w:shd w:fill="auto" w:val="clear"/>
-              <w:spacing w:after="0" w:before="0" w:line="276" w:lineRule="auto"/>
-              <w:ind w:left="0" w:right="0" w:firstLine="0"/>
-              <w:jc w:val="left"/>
-              <w:rPr/>
-            </w:pPr>
-            <w:r>
-              <w:rPr>
-                <w:rtl w:val="0"/>
-              </w:rPr>
-            </w:r>
-          </w:p>
-        </w:tc>
-        <w:tc>
-          <w:tcPr>
             <w:shd w:fill="auto" w:val="clear"/>
           </w:tcPr>
           <w:p>
             <w:pPr>
               <w:spacing w:line="240" w:lineRule="auto"/>
-              <w:rPr>
-                <w:sz w:val="8"/>
-                <w:szCs w:val="8"/>
-              </w:rPr>
+              <w:rPr/>
             </w:pPr>
             <w:r>
               <w:rPr>
@@ -2680,7 +2630,7 @@
                     <wp:inline distB="0" distT="0" distL="0" distR="0">
                       <wp:extent cx="0" cy="31750"/>
                       <wp:effectExtent b="0" l="0" r="0" t="0"/>
-                      <wp:docPr id="1400197404" name=""/>
+                      <wp:docPr id="1400197403" name=""/>
                       <a:graphic>
                         <a:graphicData uri="http://schemas.microsoft.com/office/word/2010/wordprocessingShape">
                           <wps:wsp>
@@ -2718,7 +2668,7 @@
                     <wp:inline distB="0" distT="0" distL="0" distR="0">
                       <wp:extent cx="0" cy="31750"/>
                       <wp:effectExtent b="0" l="0" r="0" t="0"/>
-                      <wp:docPr id="1400197404" name="image9.png"/>
+                      <wp:docPr id="1400197403" name="image9.png"/>
                       <a:graphic>
                         <a:graphicData uri="http://schemas.openxmlformats.org/drawingml/2006/picture">
                           <pic:pic>
@@ -2755,6 +2705,17 @@
               </w:rPr>
             </w:r>
           </w:p>
+          <w:p>
+            <w:pPr>
+              <w:spacing w:line="240" w:lineRule="auto"/>
+              <w:rPr/>
+            </w:pPr>
+            <w:r>
+              <w:rPr>
+                <w:rtl w:val="0"/>
+              </w:rPr>
+            </w:r>
+          </w:p>
         </w:tc>
       </w:tr>
       <w:tr>
@@ -2763,39 +2724,6 @@
           <w:trHeight w:val="2448" w:hRule="atLeast"/>
           <w:tblHeader w:val="0"/>
         </w:trPr>
-        <w:tc>
-          <w:tcPr>
-            <w:vMerge w:val="continue"/>
-          </w:tcPr>
-          <w:p>
-            <w:pPr>
-              <w:keepNext w:val="0"/>
-              <w:keepLines w:val="0"/>
-              <w:pageBreakBefore w:val="0"/>
-              <w:widowControl w:val="0"/>
-              <w:pBdr>
-                <w:top w:space="0" w:sz="0" w:val="nil"/>
-                <w:left w:space="0" w:sz="0" w:val="nil"/>
-                <w:bottom w:space="0" w:sz="0" w:val="nil"/>
-                <w:right w:space="0" w:sz="0" w:val="nil"/>
-                <w:between w:space="0" w:sz="0" w:val="nil"/>
-              </w:pBdr>
-              <w:shd w:fill="auto" w:val="clear"/>
-              <w:spacing w:after="0" w:before="0" w:line="276" w:lineRule="auto"/>
-              <w:ind w:left="0" w:right="0" w:firstLine="0"/>
-              <w:jc w:val="left"/>
-              <w:rPr>
-                <w:sz w:val="8"/>
-                <w:szCs w:val="8"/>
-              </w:rPr>
-            </w:pPr>
-            <w:r>
-              <w:rPr>
-                <w:rtl w:val="0"/>
-              </w:rPr>
-            </w:r>
-          </w:p>
-        </w:tc>
         <w:tc>
           <w:tcPr>
             <w:vMerge w:val="continue"/>
@@ -2888,7 +2816,6 @@
             <w:tr>
               <w:trPr>
                 <w:cantSplit w:val="0"/>
-                <w:trHeight w:val="97" w:hRule="atLeast"/>
                 <w:tblHeader w:val="0"/>
               </w:trPr>
               <w:tc>
@@ -2909,12 +2836,12 @@
                       <wp:inline distB="0" distT="0" distL="0" distR="0">
                         <wp:extent cx="238125" cy="238125"/>
                         <wp:effectExtent b="0" l="0" r="0" t="0"/>
-                        <wp:docPr descr="Markör kontur" id="1400197405" name="image3.png"/>
+                        <wp:docPr descr="Markör kontur" id="1400197404" name="image1.png"/>
                         <a:graphic>
                           <a:graphicData uri="http://schemas.openxmlformats.org/drawingml/2006/picture">
                             <pic:pic>
                               <pic:nvPicPr>
-                                <pic:cNvPr descr="Markör kontur" id="0" name="image3.png"/>
+                                <pic:cNvPr descr="Markör kontur" id="0" name="image1.png"/>
                                 <pic:cNvPicPr preferRelativeResize="0"/>
                               </pic:nvPicPr>
                               <pic:blipFill>
@@ -2995,107 +2922,6 @@
                     </w:rPr>
                     <w:t xml:space="preserve">Ängdalagatan 1 Halmstad, 30230 </w:t>
                   </w:r>
-                  <w:r>
-                    <mc:AlternateContent>
-                      <mc:Choice Requires="wpg">
-                        <w:drawing>
-                          <wp:anchor allowOverlap="1" behindDoc="1" distB="0" distT="0" distL="0" distR="0" hidden="0" layoutInCell="1" locked="0" relativeHeight="0" simplePos="0">
-                            <wp:simplePos x="0" y="0"/>
-                            <wp:positionH relativeFrom="column">
-                              <wp:posOffset>-5562599</wp:posOffset>
-                            </wp:positionH>
-                            <wp:positionV relativeFrom="paragraph">
-                              <wp:posOffset>-5867399</wp:posOffset>
-                            </wp:positionV>
-                            <wp:extent cx="7658100" cy="8696325"/>
-                            <wp:effectExtent b="0" l="0" r="0" t="0"/>
-                            <wp:wrapNone/>
-                            <wp:docPr id="1400197403" name=""/>
-                            <a:graphic>
-                              <a:graphicData uri="http://schemas.microsoft.com/office/word/2010/wordprocessingShape">
-                                <wps:wsp>
-                                  <wps:cNvSpPr/>
-                                  <wps:cNvPr id="6" name="Shape 6"/>
-                                  <wps:spPr>
-                                    <a:xfrm>
-                                      <a:off x="1521713" y="0"/>
-                                      <a:ext cx="7648575" cy="7560000"/>
-                                    </a:xfrm>
-                                    <a:prstGeom prst="rect">
-                                      <a:avLst/>
-                                    </a:prstGeom>
-                                    <a:solidFill>
-                                      <a:srgbClr val="DBEDF0"/>
-                                    </a:solidFill>
-                                    <a:ln>
-                                      <a:noFill/>
-                                    </a:ln>
-                                  </wps:spPr>
-                                  <wps:txbx>
-                                    <w:txbxContent>
-                                      <w:p>
-                                        <w:pPr>
-                                          <w:spacing w:after="0" w:before="0" w:line="240"/>
-                                          <w:ind w:left="0" w:right="0" w:firstLine="0"/>
-                                          <w:jc w:val="left"/>
-                                          <w:textDirection w:val="btLr"/>
-                                        </w:pPr>
-                                      </w:p>
-                                    </w:txbxContent>
-                                  </wps:txbx>
-                                  <wps:bodyPr anchorCtr="0" anchor="ctr" bIns="91425" lIns="91425" spcFirstLastPara="1" rIns="91425" wrap="square" tIns="91425">
-                                    <a:noAutofit/>
-                                  </wps:bodyPr>
-                                </wps:wsp>
-                              </a:graphicData>
-                            </a:graphic>
-                          </wp:anchor>
-                        </w:drawing>
-                      </mc:Choice>
-                      <mc:Fallback>
-                        <w:drawing>
-                          <wp:anchor allowOverlap="1" behindDoc="1" distB="0" distT="0" distL="0" distR="0" hidden="0" layoutInCell="1" locked="0" relativeHeight="0" simplePos="0">
-                            <wp:simplePos x="0" y="0"/>
-                            <wp:positionH relativeFrom="column">
-                              <wp:posOffset>-5562599</wp:posOffset>
-                            </wp:positionH>
-                            <wp:positionV relativeFrom="paragraph">
-                              <wp:posOffset>-5867399</wp:posOffset>
-                            </wp:positionV>
-                            <wp:extent cx="7658100" cy="8696325"/>
-                            <wp:effectExtent b="0" l="0" r="0" t="0"/>
-                            <wp:wrapNone/>
-                            <wp:docPr id="1400197403" name="image8.png"/>
-                            <a:graphic>
-                              <a:graphicData uri="http://schemas.openxmlformats.org/drawingml/2006/picture">
-                                <pic:pic>
-                                  <pic:nvPicPr>
-                                    <pic:cNvPr id="0" name="image8.png"/>
-                                    <pic:cNvPicPr preferRelativeResize="0"/>
-                                  </pic:nvPicPr>
-                                  <pic:blipFill>
-                                    <a:blip r:embed="rId13"/>
-                                    <a:srcRect/>
-                                    <a:stretch>
-                                      <a:fillRect/>
-                                    </a:stretch>
-                                  </pic:blipFill>
-                                  <pic:spPr>
-                                    <a:xfrm>
-                                      <a:off x="0" y="0"/>
-                                      <a:ext cx="7658100" cy="8696325"/>
-                                    </a:xfrm>
-                                    <a:prstGeom prst="rect"/>
-                                    <a:ln/>
-                                  </pic:spPr>
-                                </pic:pic>
-                              </a:graphicData>
-                            </a:graphic>
-                          </wp:anchor>
-                        </w:drawing>
-                      </mc:Fallback>
-                    </mc:AlternateContent>
-                  </w:r>
                 </w:p>
               </w:tc>
             </w:tr>
@@ -3131,16 +2957,16 @@
                       <wp:inline distB="0" distT="0" distL="0" distR="0">
                         <wp:extent cx="190500" cy="190500"/>
                         <wp:effectExtent b="0" l="0" r="0" t="0"/>
-                        <wp:docPr descr="Högtalartelefon med hel fyllning" id="1400197407" name="image10.png"/>
+                        <wp:docPr descr="Högtalartelefon med hel fyllning" id="1400197406" name="image4.png"/>
                         <a:graphic>
                           <a:graphicData uri="http://schemas.openxmlformats.org/drawingml/2006/picture">
                             <pic:pic>
                               <pic:nvPicPr>
-                                <pic:cNvPr descr="Högtalartelefon med hel fyllning" id="0" name="image10.png"/>
+                                <pic:cNvPr descr="Högtalartelefon med hel fyllning" id="0" name="image4.png"/>
                                 <pic:cNvPicPr preferRelativeResize="0"/>
                               </pic:nvPicPr>
                               <pic:blipFill>
-                                <a:blip r:embed="rId14"/>
+                                <a:blip r:embed="rId13"/>
                                 <a:srcRect b="0" l="0" r="0" t="0"/>
                                 <a:stretch>
                                   <a:fillRect/>
@@ -3207,16 +3033,16 @@
                       <wp:inline distB="0" distT="0" distL="0" distR="0">
                         <wp:extent cx="247650" cy="247650"/>
                         <wp:effectExtent b="0" l="0" r="0" t="0"/>
-                        <wp:docPr descr="Kuvert kontur" id="1400197406" name="image1.png"/>
+                        <wp:docPr descr="Kuvert kontur" id="1400197405" name="image2.png"/>
                         <a:graphic>
                           <a:graphicData uri="http://schemas.openxmlformats.org/drawingml/2006/picture">
                             <pic:pic>
                               <pic:nvPicPr>
-                                <pic:cNvPr descr="Kuvert kontur" id="0" name="image1.png"/>
+                                <pic:cNvPr descr="Kuvert kontur" id="0" name="image2.png"/>
                                 <pic:cNvPicPr preferRelativeResize="0"/>
                               </pic:nvPicPr>
                               <pic:blipFill>
-                                <a:blip r:embed="rId15"/>
+                                <a:blip r:embed="rId14"/>
                                 <a:srcRect b="0" l="0" r="0" t="0"/>
                                 <a:stretch>
                                   <a:fillRect/>
@@ -3320,16 +3146,16 @@
                       <wp:inline distB="0" distT="0" distL="0" distR="0">
                         <wp:extent cx="219075" cy="219075"/>
                         <wp:effectExtent b="0" l="0" r="0" t="0"/>
-                        <wp:docPr descr="Länk kontur" id="1400197409" name="image2.png"/>
+                        <wp:docPr descr="Länk kontur" id="1400197408" name="image3.png"/>
                         <a:graphic>
                           <a:graphicData uri="http://schemas.openxmlformats.org/drawingml/2006/picture">
                             <pic:pic>
                               <pic:nvPicPr>
-                                <pic:cNvPr descr="Länk kontur" id="0" name="image2.png"/>
+                                <pic:cNvPr descr="Länk kontur" id="0" name="image3.png"/>
                                 <pic:cNvPicPr preferRelativeResize="0"/>
                               </pic:nvPicPr>
                               <pic:blipFill>
-                                <a:blip r:embed="rId16"/>
+                                <a:blip r:embed="rId15"/>
                                 <a:srcRect b="0" l="0" r="0" t="0"/>
                                 <a:stretch>
                                   <a:fillRect/>
@@ -3389,7 +3215,7 @@
                       <w:vertAlign w:val="baseline"/>
                     </w:rPr>
                   </w:pPr>
-                  <w:hyperlink r:id="rId17">
+                  <w:hyperlink r:id="rId16">
                     <w:r>
                       <w:rPr>
                         <w:rFonts w:ascii="Arial" w:cs="Arial" w:eastAsia="Arial" w:hAnsi="Arial"/>
@@ -3440,16 +3266,16 @@
                       <wp:inline distB="0" distT="0" distL="0" distR="0">
                         <wp:extent cx="219075" cy="219075"/>
                         <wp:effectExtent b="0" l="0" r="0" t="0"/>
-                        <wp:docPr descr="Länk kontur" id="1400197408" name="image2.png"/>
+                        <wp:docPr descr="Länk kontur" id="1400197407" name="image3.png"/>
                         <a:graphic>
                           <a:graphicData uri="http://schemas.openxmlformats.org/drawingml/2006/picture">
                             <pic:pic>
                               <pic:nvPicPr>
-                                <pic:cNvPr descr="Länk kontur" id="0" name="image2.png"/>
+                                <pic:cNvPr descr="Länk kontur" id="0" name="image3.png"/>
                                 <pic:cNvPicPr preferRelativeResize="0"/>
                               </pic:nvPicPr>
                               <pic:blipFill>
-                                <a:blip r:embed="rId16"/>
+                                <a:blip r:embed="rId15"/>
                                 <a:srcRect b="0" l="0" r="0" t="0"/>
                                 <a:stretch>
                                   <a:fillRect/>
@@ -3497,7 +3323,7 @@
                     <w:jc w:val="left"/>
                     <w:rPr/>
                   </w:pPr>
-                  <w:hyperlink r:id="rId18">
+                  <w:hyperlink r:id="rId17">
                     <w:r>
                       <w:rPr>
                         <w:rFonts w:ascii="Arial" w:cs="Arial" w:eastAsia="Arial" w:hAnsi="Arial"/>
@@ -4119,6 +3945,116 @@
       </w:rPr>
     </w:lvl>
   </w:abstractNum>
+  <w:abstractNum w:abstractNumId="5">
+    <w:lvl w:ilvl="0">
+      <w:start w:val="1"/>
+      <w:numFmt w:val="bullet"/>
+      <w:lvlText w:val="●"/>
+      <w:lvlJc w:val="left"/>
+      <w:pPr>
+        <w:ind w:left="720" w:hanging="360"/>
+      </w:pPr>
+      <w:rPr>
+        <w:u w:val="none"/>
+      </w:rPr>
+    </w:lvl>
+    <w:lvl w:ilvl="1">
+      <w:start w:val="1"/>
+      <w:numFmt w:val="bullet"/>
+      <w:lvlText w:val="○"/>
+      <w:lvlJc w:val="left"/>
+      <w:pPr>
+        <w:ind w:left="1440" w:hanging="360"/>
+      </w:pPr>
+      <w:rPr>
+        <w:u w:val="none"/>
+      </w:rPr>
+    </w:lvl>
+    <w:lvl w:ilvl="2">
+      <w:start w:val="1"/>
+      <w:numFmt w:val="bullet"/>
+      <w:lvlText w:val="■"/>
+      <w:lvlJc w:val="left"/>
+      <w:pPr>
+        <w:ind w:left="2160" w:hanging="360"/>
+      </w:pPr>
+      <w:rPr>
+        <w:u w:val="none"/>
+      </w:rPr>
+    </w:lvl>
+    <w:lvl w:ilvl="3">
+      <w:start w:val="1"/>
+      <w:numFmt w:val="bullet"/>
+      <w:lvlText w:val="●"/>
+      <w:lvlJc w:val="left"/>
+      <w:pPr>
+        <w:ind w:left="2880" w:hanging="360"/>
+      </w:pPr>
+      <w:rPr>
+        <w:u w:val="none"/>
+      </w:rPr>
+    </w:lvl>
+    <w:lvl w:ilvl="4">
+      <w:start w:val="1"/>
+      <w:numFmt w:val="bullet"/>
+      <w:lvlText w:val="○"/>
+      <w:lvlJc w:val="left"/>
+      <w:pPr>
+        <w:ind w:left="3600" w:hanging="360"/>
+      </w:pPr>
+      <w:rPr>
+        <w:u w:val="none"/>
+      </w:rPr>
+    </w:lvl>
+    <w:lvl w:ilvl="5">
+      <w:start w:val="1"/>
+      <w:numFmt w:val="bullet"/>
+      <w:lvlText w:val="■"/>
+      <w:lvlJc w:val="left"/>
+      <w:pPr>
+        <w:ind w:left="4320" w:hanging="360"/>
+      </w:pPr>
+      <w:rPr>
+        <w:u w:val="none"/>
+      </w:rPr>
+    </w:lvl>
+    <w:lvl w:ilvl="6">
+      <w:start w:val="1"/>
+      <w:numFmt w:val="bullet"/>
+      <w:lvlText w:val="●"/>
+      <w:lvlJc w:val="left"/>
+      <w:pPr>
+        <w:ind w:left="5040" w:hanging="360"/>
+      </w:pPr>
+      <w:rPr>
+        <w:u w:val="none"/>
+      </w:rPr>
+    </w:lvl>
+    <w:lvl w:ilvl="7">
+      <w:start w:val="1"/>
+      <w:numFmt w:val="bullet"/>
+      <w:lvlText w:val="○"/>
+      <w:lvlJc w:val="left"/>
+      <w:pPr>
+        <w:ind w:left="5760" w:hanging="360"/>
+      </w:pPr>
+      <w:rPr>
+        <w:u w:val="none"/>
+      </w:rPr>
+    </w:lvl>
+    <w:lvl w:ilvl="8">
+      <w:start w:val="1"/>
+      <w:numFmt w:val="bullet"/>
+      <w:lvlText w:val="■"/>
+      <w:lvlJc w:val="left"/>
+      <w:pPr>
+        <w:ind w:left="6480" w:hanging="360"/>
+      </w:pPr>
+      <w:rPr>
+        <w:u w:val="none"/>
+      </w:rPr>
+    </w:lvl>
+  </w:abstractNum>
   <w:num w:numId="1">
     <w:abstractNumId w:val="1"/>
   </w:num>
@@ -4130,6 +4066,9 @@
   </w:num>
   <w:num w:numId="4">
     <w:abstractNumId w:val="4"/>
+  </w:num>
+  <w:num w:numId="5">
+    <w:abstractNumId w:val="5"/>
   </w:num>
 </w:numbering>
 </file>

</xml_diff>